<commit_message>
add new research and intern
</commit_message>
<xml_diff>
--- a/files/CV_for_Intern.docx
+++ b/files/CV_for_Intern.docx
@@ -157,22 +157,6 @@
       </w:hyperlink>
       <w:r>
         <w:rPr>
-          <w:rFonts w:ascii="Times New Roman" w:hAnsi="Times New Roman" w:cs="Times New Roman"/>
-          <w:sz w:val="18"/>
-          <w:szCs w:val="18"/>
-        </w:rPr>
-        <w:t xml:space="preserve"> </w:t>
-      </w:r>
-      <w:r>
-        <w:rPr>
-          <w:rFonts w:ascii="Times New Roman" w:eastAsia="Arial" w:hAnsi="Times New Roman" w:cs="Times New Roman"/>
-          <w:sz w:val="18"/>
-          <w:szCs w:val="18"/>
-        </w:rPr>
-        <w:t xml:space="preserve"> </w:t>
-      </w:r>
-      <w:r>
-        <w:rPr>
           <w:rFonts w:ascii="Times New Roman" w:eastAsia="Arial" w:hAnsi="Times New Roman" w:cs="Times New Roman"/>
           <w:sz w:val="18"/>
           <w:szCs w:val="18"/>
@@ -282,22 +266,6 @@
       <w:r>
         <w:rPr>
           <w:rFonts w:ascii="Times New Roman" w:hAnsi="Times New Roman" w:cs="Times New Roman"/>
-          <w:sz w:val="18"/>
-          <w:szCs w:val="18"/>
-        </w:rPr>
-        <w:t xml:space="preserve"> </w:t>
-      </w:r>
-      <w:r>
-        <w:rPr>
-          <w:rFonts w:ascii="Times New Roman" w:hAnsi="Times New Roman" w:cs="Times New Roman"/>
-          <w:sz w:val="18"/>
-          <w:szCs w:val="18"/>
-        </w:rPr>
-        <w:t xml:space="preserve"> </w:t>
-      </w:r>
-      <w:r>
-        <w:rPr>
-          <w:rFonts w:ascii="Times New Roman" w:hAnsi="Times New Roman" w:cs="Times New Roman"/>
           <w:noProof/>
           <w:sz w:val="18"/>
           <w:szCs w:val="18"/>
@@ -410,30 +378,6 @@
       <w:r>
         <w:rPr>
           <w:rFonts w:ascii="Times New Roman" w:hAnsi="Times New Roman" w:cs="Times New Roman"/>
-          <w:sz w:val="18"/>
-          <w:szCs w:val="18"/>
-        </w:rPr>
-        <w:t xml:space="preserve"> </w:t>
-      </w:r>
-      <w:r>
-        <w:rPr>
-          <w:rFonts w:ascii="Times New Roman" w:hAnsi="Times New Roman" w:cs="Times New Roman"/>
-          <w:sz w:val="18"/>
-          <w:szCs w:val="18"/>
-        </w:rPr>
-        <w:t xml:space="preserve"> </w:t>
-      </w:r>
-      <w:r>
-        <w:rPr>
-          <w:rFonts w:ascii="Times New Roman" w:hAnsi="Times New Roman" w:cs="Times New Roman"/>
-          <w:sz w:val="18"/>
-          <w:szCs w:val="18"/>
-        </w:rPr>
-        <w:t xml:space="preserve"> </w:t>
-      </w:r>
-      <w:r>
-        <w:rPr>
-          <w:rFonts w:ascii="Times New Roman" w:hAnsi="Times New Roman" w:cs="Times New Roman"/>
           <w:noProof/>
           <w:sz w:val="18"/>
           <w:szCs w:val="18"/>
@@ -499,7 +443,7 @@
             <w:sz w:val="18"/>
             <w:szCs w:val="18"/>
           </w:rPr>
-          <w:t>https://barry</w:t>
+          <w:t>https://barry-liang.github</w:t>
         </w:r>
         <w:r>
           <w:rPr>
@@ -508,7 +452,7 @@
             <w:sz w:val="18"/>
             <w:szCs w:val="18"/>
           </w:rPr>
-          <w:t>-</w:t>
+          <w:t>.</w:t>
         </w:r>
         <w:r>
           <w:rPr>
@@ -517,9 +461,27 @@
             <w:sz w:val="18"/>
             <w:szCs w:val="18"/>
           </w:rPr>
-          <w:t>liang.github.io</w:t>
+          <w:t>io/</w:t>
+        </w:r>
+        <w:r>
+          <w:rPr>
+            <w:rStyle w:val="a3"/>
+            <w:rFonts w:ascii="Times New Roman" w:hAnsi="Times New Roman" w:cs="Times New Roman" w:hint="eastAsia"/>
+            <w:sz w:val="18"/>
+            <w:szCs w:val="18"/>
+          </w:rPr>
+          <w:t>resume</w:t>
         </w:r>
       </w:hyperlink>
+      <w:r>
+        <w:rPr>
+          <w:rStyle w:val="a3"/>
+          <w:rFonts w:ascii="Times New Roman" w:hAnsi="Times New Roman" w:cs="Times New Roman"/>
+          <w:sz w:val="18"/>
+          <w:szCs w:val="18"/>
+        </w:rPr>
+        <w:t xml:space="preserve"> </w:t>
+      </w:r>
     </w:p>
     <w:p>
       <w:pPr>
@@ -7022,6 +6984,18 @@
       <w:ind w:firstLineChars="200" w:firstLine="420"/>
     </w:pPr>
   </w:style>
+  <w:style w:type="character" w:styleId="aa">
+    <w:name w:val="FollowedHyperlink"/>
+    <w:basedOn w:val="a0"/>
+    <w:uiPriority w:val="99"/>
+    <w:semiHidden/>
+    <w:unhideWhenUsed/>
+    <w:rsid w:val="00C26CA0"/>
+    <w:rPr>
+      <w:color w:val="954F72" w:themeColor="followedHyperlink"/>
+      <w:u w:val="single"/>
+    </w:rPr>
+  </w:style>
 </w:styles>
 </file>
 

</xml_diff>